<commit_message>
Update part 2 report
</commit_message>
<xml_diff>
--- a/CS2106Lab2/A0258173Y.docx
+++ b/CS2106Lab2/A0258173Y.docx
@@ -1542,10 +1542,10 @@
           <w:noProof/>
         </w:rPr>
         <w:drawing>
-          <wp:inline distT="0" distB="0" distL="0" distR="0" wp14:anchorId="4A0E4DFD" wp14:editId="3254D30E">
-            <wp:extent cx="5731510" cy="6169025"/>
-            <wp:effectExtent l="0" t="0" r="0" b="3175"/>
-            <wp:docPr id="1138367910" name="Picture 2" descr="A screenshot of a computer&#10;&#10;Description automatically generated"/>
+          <wp:inline distT="0" distB="0" distL="0" distR="0" wp14:anchorId="2269E477" wp14:editId="2F56FC06">
+            <wp:extent cx="5731510" cy="6055360"/>
+            <wp:effectExtent l="0" t="0" r="0" b="2540"/>
+            <wp:docPr id="98886554" name="Picture 1" descr="A screenshot of a computer&#10;&#10;Description automatically generated"/>
             <wp:cNvGraphicFramePr>
               <a:graphicFrameLocks xmlns:a="http://schemas.openxmlformats.org/drawingml/2006/main" noChangeAspect="1"/>
             </wp:cNvGraphicFramePr>
@@ -1553,7 +1553,7 @@
               <a:graphicData uri="http://schemas.openxmlformats.org/drawingml/2006/picture">
                 <pic:pic xmlns:pic="http://schemas.openxmlformats.org/drawingml/2006/picture">
                   <pic:nvPicPr>
-                    <pic:cNvPr id="1138367910" name="Picture 2" descr="A screenshot of a computer&#10;&#10;Description automatically generated"/>
+                    <pic:cNvPr id="98886554" name="Picture 1" descr="A screenshot of a computer&#10;&#10;Description automatically generated"/>
                     <pic:cNvPicPr/>
                   </pic:nvPicPr>
                   <pic:blipFill>
@@ -1571,7 +1571,7 @@
                   <pic:spPr>
                     <a:xfrm>
                       <a:off x="0" y="0"/>
-                      <a:ext cx="5731510" cy="6169025"/>
+                      <a:ext cx="5731510" cy="6055360"/>
                     </a:xfrm>
                     <a:prstGeom prst="rect">
                       <a:avLst/>
@@ -2497,17 +2497,15 @@
       <w:pPr>
         <w:spacing w:after="0"/>
       </w:pPr>
-    </w:p>
-    <w:p>
-      <w:pPr>
-        <w:spacing w:after="0"/>
-      </w:pPr>
       <w:r>
         <w:t>C</w:t>
       </w:r>
       <w:r>
         <w:t>losing the unused ends of a pipe is good practice for proper resource management, avoiding deadlocks, signaling the end of data transmission, and preventing resource leaks in inter-process communication. It ensures that file descriptors are released appropriately and that processes can efficiently communicate through the pipe.</w:t>
       </w:r>
+      <w:r>
+        <w:t xml:space="preserve"> Closing the ends of the pipe also allows the end of the file to be determined.</w:t>
+      </w:r>
     </w:p>
     <w:p>
       <w:pPr>
@@ -2527,7 +2525,10 @@
       </w:r>
       <w:proofErr w:type="gramEnd"/>
       <w:r>
-        <w:t>0]) after forking, ensuring that when the child exits, the pipe is properly closed, and the parent can handle the situation accordingly.</w:t>
+        <w:t xml:space="preserve">0]) after forking, ensuring that when the child exits, the pipe is properly closed, </w:t>
+      </w:r>
+      <w:r>
+        <w:t>and end of file tests can work correctly.</w:t>
       </w:r>
     </w:p>
     <w:p>
@@ -3395,6 +3396,118 @@
     </w:lvl>
   </w:abstractNum>
   <w:abstractNum w:abstractNumId="1" w15:restartNumberingAfterBreak="0">
+    <w:nsid w:val="24306B9D"/>
+    <w:multiLevelType w:val="hybridMultilevel"/>
+    <w:tmpl w:val="DD524178"/>
+    <w:lvl w:ilvl="0" w:tplc="8E1EBF28">
+      <w:numFmt w:val="bullet"/>
+      <w:lvlText w:val=""/>
+      <w:lvlJc w:val="left"/>
+      <w:pPr>
+        <w:ind w:left="720" w:hanging="360"/>
+      </w:pPr>
+      <w:rPr>
+        <w:rFonts w:ascii="Symbol" w:eastAsiaTheme="minorHAnsi" w:hAnsi="Symbol" w:cstheme="minorBidi" w:hint="default"/>
+      </w:rPr>
+    </w:lvl>
+    <w:lvl w:ilvl="1" w:tplc="08090003" w:tentative="1">
+      <w:start w:val="1"/>
+      <w:numFmt w:val="bullet"/>
+      <w:lvlText w:val="o"/>
+      <w:lvlJc w:val="left"/>
+      <w:pPr>
+        <w:ind w:left="1440" w:hanging="360"/>
+      </w:pPr>
+      <w:rPr>
+        <w:rFonts w:ascii="Courier New" w:hAnsi="Courier New" w:cs="Courier New" w:hint="default"/>
+      </w:rPr>
+    </w:lvl>
+    <w:lvl w:ilvl="2" w:tplc="08090005" w:tentative="1">
+      <w:start w:val="1"/>
+      <w:numFmt w:val="bullet"/>
+      <w:lvlText w:val=""/>
+      <w:lvlJc w:val="left"/>
+      <w:pPr>
+        <w:ind w:left="2160" w:hanging="360"/>
+      </w:pPr>
+      <w:rPr>
+        <w:rFonts w:ascii="Wingdings" w:hAnsi="Wingdings" w:hint="default"/>
+      </w:rPr>
+    </w:lvl>
+    <w:lvl w:ilvl="3" w:tplc="08090001" w:tentative="1">
+      <w:start w:val="1"/>
+      <w:numFmt w:val="bullet"/>
+      <w:lvlText w:val=""/>
+      <w:lvlJc w:val="left"/>
+      <w:pPr>
+        <w:ind w:left="2880" w:hanging="360"/>
+      </w:pPr>
+      <w:rPr>
+        <w:rFonts w:ascii="Symbol" w:hAnsi="Symbol" w:hint="default"/>
+      </w:rPr>
+    </w:lvl>
+    <w:lvl w:ilvl="4" w:tplc="08090003" w:tentative="1">
+      <w:start w:val="1"/>
+      <w:numFmt w:val="bullet"/>
+      <w:lvlText w:val="o"/>
+      <w:lvlJc w:val="left"/>
+      <w:pPr>
+        <w:ind w:left="3600" w:hanging="360"/>
+      </w:pPr>
+      <w:rPr>
+        <w:rFonts w:ascii="Courier New" w:hAnsi="Courier New" w:cs="Courier New" w:hint="default"/>
+      </w:rPr>
+    </w:lvl>
+    <w:lvl w:ilvl="5" w:tplc="08090005" w:tentative="1">
+      <w:start w:val="1"/>
+      <w:numFmt w:val="bullet"/>
+      <w:lvlText w:val=""/>
+      <w:lvlJc w:val="left"/>
+      <w:pPr>
+        <w:ind w:left="4320" w:hanging="360"/>
+      </w:pPr>
+      <w:rPr>
+        <w:rFonts w:ascii="Wingdings" w:hAnsi="Wingdings" w:hint="default"/>
+      </w:rPr>
+    </w:lvl>
+    <w:lvl w:ilvl="6" w:tplc="08090001" w:tentative="1">
+      <w:start w:val="1"/>
+      <w:numFmt w:val="bullet"/>
+      <w:lvlText w:val=""/>
+      <w:lvlJc w:val="left"/>
+      <w:pPr>
+        <w:ind w:left="5040" w:hanging="360"/>
+      </w:pPr>
+      <w:rPr>
+        <w:rFonts w:ascii="Symbol" w:hAnsi="Symbol" w:hint="default"/>
+      </w:rPr>
+    </w:lvl>
+    <w:lvl w:ilvl="7" w:tplc="08090003" w:tentative="1">
+      <w:start w:val="1"/>
+      <w:numFmt w:val="bullet"/>
+      <w:lvlText w:val="o"/>
+      <w:lvlJc w:val="left"/>
+      <w:pPr>
+        <w:ind w:left="5760" w:hanging="360"/>
+      </w:pPr>
+      <w:rPr>
+        <w:rFonts w:ascii="Courier New" w:hAnsi="Courier New" w:cs="Courier New" w:hint="default"/>
+      </w:rPr>
+    </w:lvl>
+    <w:lvl w:ilvl="8" w:tplc="08090005" w:tentative="1">
+      <w:start w:val="1"/>
+      <w:numFmt w:val="bullet"/>
+      <w:lvlText w:val=""/>
+      <w:lvlJc w:val="left"/>
+      <w:pPr>
+        <w:ind w:left="6480" w:hanging="360"/>
+      </w:pPr>
+      <w:rPr>
+        <w:rFonts w:ascii="Wingdings" w:hAnsi="Wingdings" w:hint="default"/>
+      </w:rPr>
+    </w:lvl>
+  </w:abstractNum>
+  <w:abstractNum w:abstractNumId="2" w15:restartNumberingAfterBreak="0">
     <w:nsid w:val="520D78D3"/>
     <w:multiLevelType w:val="hybridMultilevel"/>
     <w:tmpl w:val="EC0AFA44"/>
@@ -3483,7 +3596,7 @@
       </w:pPr>
     </w:lvl>
   </w:abstractNum>
-  <w:abstractNum w:abstractNumId="2" w15:restartNumberingAfterBreak="0">
+  <w:abstractNum w:abstractNumId="3" w15:restartNumberingAfterBreak="0">
     <w:nsid w:val="5AC9185A"/>
     <w:multiLevelType w:val="hybridMultilevel"/>
     <w:tmpl w:val="3384C2EE"/>
@@ -3576,9 +3689,12 @@
     <w:abstractNumId w:val="0"/>
   </w:num>
   <w:num w:numId="2" w16cid:durableId="2141796632">
+    <w:abstractNumId w:val="3"/>
+  </w:num>
+  <w:num w:numId="3" w16cid:durableId="193545923">
     <w:abstractNumId w:val="2"/>
   </w:num>
-  <w:num w:numId="3" w16cid:durableId="193545923">
+  <w:num w:numId="4" w16cid:durableId="1878739637">
     <w:abstractNumId w:val="1"/>
   </w:num>
 </w:numbering>
@@ -3992,6 +4108,7 @@
   <w:style w:type="character" w:default="1" w:styleId="DefaultParagraphFont">
     <w:name w:val="Default Paragraph Font"/>
     <w:uiPriority w:val="1"/>
+    <w:semiHidden/>
     <w:unhideWhenUsed/>
   </w:style>
   <w:style w:type="table" w:default="1" w:styleId="TableNormal">

</xml_diff>